<commit_message>
small change to documentation
</commit_message>
<xml_diff>
--- a/PT2023_30423_Cristea_Tudor_Assignment_2_Documentation.docx
+++ b/PT2023_30423_Cristea_Tudor_Assignment_2_Documentation.docx
@@ -32,7 +32,7 @@
                     <pic:cNvPicPr/>
                   </pic:nvPicPr>
                   <pic:blipFill rotWithShape="1">
-                    <a:blip r:embed="rId7">
+                    <a:blip r:embed="rId8">
                       <a:extLst>
                         <a:ext uri="{28A0092B-C50C-407E-A947-70E740481C1C}">
                           <a14:useLocalDpi xmlns:a14="http://schemas.microsoft.com/office/drawing/2010/main" val="0"/>
@@ -1431,7 +1431,7 @@
                     <pic:cNvPicPr/>
                   </pic:nvPicPr>
                   <pic:blipFill>
-                    <a:blip r:embed="rId8">
+                    <a:blip r:embed="rId9">
                       <a:extLst>
                         <a:ext uri="{28A0092B-C50C-407E-A947-70E740481C1C}">
                           <a14:useLocalDpi xmlns:a14="http://schemas.microsoft.com/office/drawing/2010/main" val="0"/>
@@ -2320,7 +2320,7 @@
                     <pic:cNvPicPr/>
                   </pic:nvPicPr>
                   <pic:blipFill>
-                    <a:blip r:embed="rId9">
+                    <a:blip r:embed="rId10">
                       <a:extLst>
                         <a:ext uri="{28A0092B-C50C-407E-A947-70E740481C1C}">
                           <a14:useLocalDpi xmlns:a14="http://schemas.microsoft.com/office/drawing/2010/main" val="0"/>
@@ -3069,7 +3069,7 @@
                     <pic:cNvPicPr/>
                   </pic:nvPicPr>
                   <pic:blipFill>
-                    <a:blip r:embed="rId10" cstate="print">
+                    <a:blip r:embed="rId11" cstate="print">
                       <a:extLst>
                         <a:ext uri="{28A0092B-C50C-407E-A947-70E740481C1C}">
                           <a14:useLocalDpi xmlns:a14="http://schemas.microsoft.com/office/drawing/2010/main" val="0"/>
@@ -3685,7 +3685,7 @@
                     <pic:cNvPicPr/>
                   </pic:nvPicPr>
                   <pic:blipFill>
-                    <a:blip r:embed="rId11" cstate="print">
+                    <a:blip r:embed="rId12" cstate="print">
                       <a:extLst>
                         <a:ext uri="{28A0092B-C50C-407E-A947-70E740481C1C}">
                           <a14:useLocalDpi xmlns:a14="http://schemas.microsoft.com/office/drawing/2010/main" val="0"/>
@@ -4390,18 +4390,18 @@
           <w:lang w:val="en-US"/>
         </w:rPr>
         <w:drawing>
-          <wp:anchor distT="0" distB="0" distL="114300" distR="114300" simplePos="0" relativeHeight="251662336" behindDoc="0" locked="0" layoutInCell="1" allowOverlap="1" wp14:anchorId="48C07E35" wp14:editId="2D8B4E0D">
+          <wp:anchor distT="0" distB="0" distL="114300" distR="114300" simplePos="0" relativeHeight="251664384" behindDoc="0" locked="0" layoutInCell="1" allowOverlap="1" wp14:anchorId="5E6EB271" wp14:editId="04634CC5">
             <wp:simplePos x="0" y="0"/>
             <wp:positionH relativeFrom="column">
-              <wp:posOffset>-739140</wp:posOffset>
+              <wp:posOffset>-651058</wp:posOffset>
             </wp:positionH>
             <wp:positionV relativeFrom="paragraph">
-              <wp:posOffset>206375</wp:posOffset>
+              <wp:posOffset>283845</wp:posOffset>
             </wp:positionV>
-            <wp:extent cx="7018020" cy="6443137"/>
+            <wp:extent cx="7043980" cy="6270594"/>
             <wp:effectExtent l="0" t="0" r="0" b="0"/>
             <wp:wrapNone/>
-            <wp:docPr id="8" name="Picture 8"/>
+            <wp:docPr id="3" name="Picture 3"/>
             <wp:cNvGraphicFramePr>
               <a:graphicFrameLocks xmlns:a="http://schemas.openxmlformats.org/drawingml/2006/main" noChangeAspect="1"/>
             </wp:cNvGraphicFramePr>
@@ -4409,11 +4409,11 @@
               <a:graphicData uri="http://schemas.openxmlformats.org/drawingml/2006/picture">
                 <pic:pic xmlns:pic="http://schemas.openxmlformats.org/drawingml/2006/picture">
                   <pic:nvPicPr>
-                    <pic:cNvPr id="8" name="Picture 8"/>
+                    <pic:cNvPr id="3" name="Picture 3"/>
                     <pic:cNvPicPr/>
                   </pic:nvPicPr>
                   <pic:blipFill>
-                    <a:blip r:embed="rId12" cstate="print">
+                    <a:blip r:embed="rId13" cstate="print">
                       <a:extLst>
                         <a:ext uri="{28A0092B-C50C-407E-A947-70E740481C1C}">
                           <a14:useLocalDpi xmlns:a14="http://schemas.microsoft.com/office/drawing/2010/main" val="0"/>
@@ -4427,7 +4427,7 @@
                   <pic:spPr>
                     <a:xfrm>
                       <a:off x="0" y="0"/>
-                      <a:ext cx="7018020" cy="6443137"/>
+                      <a:ext cx="7043980" cy="6270594"/>
                     </a:xfrm>
                     <a:prstGeom prst="rect">
                       <a:avLst/>
@@ -5286,7 +5286,7 @@
           <w:lang w:val="en-US"/>
         </w:rPr>
       </w:pPr>
-      <w:hyperlink r:id="rId13" w:history="1">
+      <w:hyperlink r:id="rId14" w:history="1">
         <w:r>
           <w:rPr>
             <w:rStyle w:val="Hyperlink"/>
@@ -5356,7 +5356,7 @@
           <w:lang w:val="en-US"/>
         </w:rPr>
       </w:pPr>
-      <w:hyperlink r:id="rId14" w:history="1">
+      <w:hyperlink r:id="rId15" w:history="1">
         <w:r>
           <w:rPr>
             <w:rStyle w:val="Hyperlink"/>
@@ -5381,7 +5381,7 @@
           <w:lang w:val="en-US"/>
         </w:rPr>
       </w:pPr>
-      <w:hyperlink r:id="rId15" w:history="1">
+      <w:hyperlink r:id="rId16" w:history="1">
         <w:r>
           <w:rPr>
             <w:rStyle w:val="Hyperlink"/>
@@ -5406,7 +5406,7 @@
           <w:lang w:val="en-US"/>
         </w:rPr>
       </w:pPr>
-      <w:hyperlink r:id="rId16" w:history="1">
+      <w:hyperlink r:id="rId17" w:history="1">
         <w:r>
           <w:rPr>
             <w:rStyle w:val="Hyperlink"/>
@@ -5431,7 +5431,7 @@
           <w:lang w:val="en-US"/>
         </w:rPr>
       </w:pPr>
-      <w:hyperlink r:id="rId17" w:history="1">
+      <w:hyperlink r:id="rId18" w:history="1">
         <w:r>
           <w:rPr>
             <w:rStyle w:val="Hyperlink"/>
@@ -5450,7 +5450,7 @@
       </w:r>
     </w:p>
     <w:sectPr>
-      <w:footerReference w:type="default" r:id="rId18"/>
+      <w:footerReference w:type="default" r:id="rId19"/>
       <w:pgSz w:w="11906" w:h="16838"/>
       <w:pgMar w:top="1440" w:right="1440" w:bottom="1440" w:left="1440" w:header="708" w:footer="708" w:gutter="0"/>
       <w:pgNumType w:start="1"/>
@@ -9042,4 +9042,16 @@
     </a:ext>
   </a:extLst>
 </a:theme>
+</file>
+
+<file path=customXml/item1.xml><?xml version="1.0" encoding="utf-8"?>
+<b:Sources xmlns:b="http://schemas.openxmlformats.org/officeDocument/2006/bibliography" xmlns="http://schemas.openxmlformats.org/officeDocument/2006/bibliography" SelectedStyle="\APASixthEditionOfficeOnline.xsl" StyleName="APA" Version="6"/>
+</file>
+
+<file path=customXml/itemProps1.xml><?xml version="1.0" encoding="utf-8"?>
+<ds:datastoreItem xmlns:ds="http://schemas.openxmlformats.org/officeDocument/2006/customXml" ds:itemID="{CDF2DF5B-5A9F-40F4-8F9B-1E93850B2EE5}">
+  <ds:schemaRefs>
+    <ds:schemaRef ds:uri="http://schemas.openxmlformats.org/officeDocument/2006/bibliography"/>
+  </ds:schemaRefs>
+</ds:datastoreItem>
 </file>
</xml_diff>